<commit_message>
Proposal updated git hublink added
</commit_message>
<xml_diff>
--- a/Proposal/Project proposal finall.docx
+++ b/Proposal/Project proposal finall.docx
@@ -2123,14 +2123,27 @@
       <w:r>
         <w:t xml:space="preserve">Figure </w:t>
       </w:r>
-      <w:fldSimple w:instr=" SEQ Figure \* ARABIC ">
-        <w:r>
-          <w:rPr>
-            <w:noProof/>
-          </w:rPr>
-          <w:t>1</w:t>
-        </w:r>
-      </w:fldSimple>
+      <w:r>
+        <w:fldChar w:fldCharType="begin"/>
+      </w:r>
+      <w:r>
+        <w:instrText xml:space="preserve"> SEQ Figure \* ARABIC </w:instrText>
+      </w:r>
+      <w:r>
+        <w:fldChar w:fldCharType="separate"/>
+      </w:r>
+      <w:r>
+        <w:rPr>
+          <w:noProof/>
+        </w:rPr>
+        <w:t>1</w:t>
+      </w:r>
+      <w:r>
+        <w:rPr>
+          <w:noProof/>
+        </w:rPr>
+        <w:fldChar w:fldCharType="end"/>
+      </w:r>
       <w:r>
         <w:t xml:space="preserve">: waterfall diagram </w:t>
       </w:r>
@@ -2251,14 +2264,27 @@
       <w:r>
         <w:t xml:space="preserve">Figure </w:t>
       </w:r>
-      <w:fldSimple w:instr=" SEQ Figure \* ARABIC ">
-        <w:r>
-          <w:rPr>
-            <w:noProof/>
-          </w:rPr>
-          <w:t>2</w:t>
-        </w:r>
-      </w:fldSimple>
+      <w:r>
+        <w:fldChar w:fldCharType="begin"/>
+      </w:r>
+      <w:r>
+        <w:instrText xml:space="preserve"> SEQ Figure \* ARABIC </w:instrText>
+      </w:r>
+      <w:r>
+        <w:fldChar w:fldCharType="separate"/>
+      </w:r>
+      <w:r>
+        <w:rPr>
+          <w:noProof/>
+        </w:rPr>
+        <w:t>2</w:t>
+      </w:r>
+      <w:r>
+        <w:rPr>
+          <w:noProof/>
+        </w:rPr>
+        <w:fldChar w:fldCharType="end"/>
+      </w:r>
       <w:r>
         <w:t xml:space="preserve">: design pattern </w:t>
       </w:r>
@@ -2555,14 +2581,27 @@
       <w:r>
         <w:t xml:space="preserve">Figure </w:t>
       </w:r>
-      <w:fldSimple w:instr=" SEQ Figure \* ARABIC ">
-        <w:r>
-          <w:rPr>
-            <w:noProof/>
-          </w:rPr>
-          <w:t>3</w:t>
-        </w:r>
-      </w:fldSimple>
+      <w:r>
+        <w:fldChar w:fldCharType="begin"/>
+      </w:r>
+      <w:r>
+        <w:instrText xml:space="preserve"> SEQ Figure \* ARABIC </w:instrText>
+      </w:r>
+      <w:r>
+        <w:fldChar w:fldCharType="separate"/>
+      </w:r>
+      <w:r>
+        <w:rPr>
+          <w:noProof/>
+        </w:rPr>
+        <w:t>3</w:t>
+      </w:r>
+      <w:r>
+        <w:rPr>
+          <w:noProof/>
+        </w:rPr>
+        <w:fldChar w:fldCharType="end"/>
+      </w:r>
       <w:r>
         <w:t>:MVC pattern</w:t>
       </w:r>
@@ -2769,14 +2808,27 @@
       <w:r>
         <w:t xml:space="preserve">Figure </w:t>
       </w:r>
-      <w:fldSimple w:instr=" SEQ Figure \* ARABIC ">
-        <w:r>
-          <w:rPr>
-            <w:noProof/>
-          </w:rPr>
-          <w:t>4</w:t>
-        </w:r>
-      </w:fldSimple>
+      <w:r>
+        <w:fldChar w:fldCharType="begin"/>
+      </w:r>
+      <w:r>
+        <w:instrText xml:space="preserve"> SEQ Figure \* ARABIC </w:instrText>
+      </w:r>
+      <w:r>
+        <w:fldChar w:fldCharType="separate"/>
+      </w:r>
+      <w:r>
+        <w:rPr>
+          <w:noProof/>
+        </w:rPr>
+        <w:t>4</w:t>
+      </w:r>
+      <w:r>
+        <w:rPr>
+          <w:noProof/>
+        </w:rPr>
+        <w:fldChar w:fldCharType="end"/>
+      </w:r>
       <w:r>
         <w:t>:two tire system architecture</w:t>
       </w:r>
@@ -2981,14 +3033,27 @@
       <w:r>
         <w:t xml:space="preserve">Figure </w:t>
       </w:r>
-      <w:fldSimple w:instr=" SEQ Figure \* ARABIC ">
-        <w:r>
-          <w:rPr>
-            <w:noProof/>
-          </w:rPr>
-          <w:t>5</w:t>
-        </w:r>
-      </w:fldSimple>
+      <w:r>
+        <w:fldChar w:fldCharType="begin"/>
+      </w:r>
+      <w:r>
+        <w:instrText xml:space="preserve"> SEQ Figure \* ARABIC </w:instrText>
+      </w:r>
+      <w:r>
+        <w:fldChar w:fldCharType="separate"/>
+      </w:r>
+      <w:r>
+        <w:rPr>
+          <w:noProof/>
+        </w:rPr>
+        <w:t>5</w:t>
+      </w:r>
+      <w:r>
+        <w:rPr>
+          <w:noProof/>
+        </w:rPr>
+        <w:fldChar w:fldCharType="end"/>
+      </w:r>
       <w:r>
         <w:t>:Work breakdown structure</w:t>
       </w:r>
@@ -7051,14 +7116,27 @@
       <w:r>
         <w:t xml:space="preserve">Figure </w:t>
       </w:r>
-      <w:fldSimple w:instr=" SEQ Figure \* ARABIC ">
-        <w:r>
-          <w:rPr>
-            <w:noProof/>
-          </w:rPr>
-          <w:t>6</w:t>
-        </w:r>
-      </w:fldSimple>
+      <w:r>
+        <w:fldChar w:fldCharType="begin"/>
+      </w:r>
+      <w:r>
+        <w:instrText xml:space="preserve"> SEQ Figure \* ARABIC </w:instrText>
+      </w:r>
+      <w:r>
+        <w:fldChar w:fldCharType="separate"/>
+      </w:r>
+      <w:r>
+        <w:rPr>
+          <w:noProof/>
+        </w:rPr>
+        <w:t>6</w:t>
+      </w:r>
+      <w:r>
+        <w:rPr>
+          <w:noProof/>
+        </w:rPr>
+        <w:fldChar w:fldCharType="end"/>
+      </w:r>
       <w:r>
         <w:t>:scheduling Gantt chart</w:t>
       </w:r>
@@ -7224,14 +7302,27 @@
       <w:r>
         <w:t xml:space="preserve">Figure </w:t>
       </w:r>
-      <w:fldSimple w:instr=" SEQ Figure \* ARABIC ">
-        <w:r>
-          <w:rPr>
-            <w:noProof/>
-          </w:rPr>
-          <w:t>7</w:t>
-        </w:r>
-      </w:fldSimple>
+      <w:r>
+        <w:fldChar w:fldCharType="begin"/>
+      </w:r>
+      <w:r>
+        <w:instrText xml:space="preserve"> SEQ Figure \* ARABIC </w:instrText>
+      </w:r>
+      <w:r>
+        <w:fldChar w:fldCharType="separate"/>
+      </w:r>
+      <w:r>
+        <w:rPr>
+          <w:noProof/>
+        </w:rPr>
+        <w:t>7</w:t>
+      </w:r>
+      <w:r>
+        <w:rPr>
+          <w:noProof/>
+        </w:rPr>
+        <w:fldChar w:fldCharType="end"/>
+      </w:r>
       <w:r>
         <w:t>:time estimation table</w:t>
       </w:r>
@@ -9465,6 +9556,37 @@
     </w:p>
     <w:p>
       <w:pPr>
+        <w:spacing w:after="100" w:afterAutospacing="1"/>
+        <w:ind w:right="0"/>
+        <w:rPr>
+          <w:rFonts w:ascii="Times New Roman" w:hAnsi="Times New Roman" w:cs="Times New Roman"/>
+          <w:sz w:val="24"/>
+          <w:szCs w:val="24"/>
+        </w:rPr>
+      </w:pPr>
+      <w:r>
+        <w:rPr>
+          <w:rFonts w:ascii="Times New Roman" w:hAnsi="Times New Roman" w:cs="Times New Roman"/>
+          <w:sz w:val="24"/>
+          <w:szCs w:val="24"/>
+        </w:rPr>
+        <w:t xml:space="preserve">Git id for this project is: </w:t>
+      </w:r>
+      <w:hyperlink r:id="rId16" w:history="1">
+        <w:r>
+          <w:rPr>
+            <w:rFonts w:ascii="Times New Roman" w:hAnsi="Times New Roman"/>
+            <w:sz w:val="24"/>
+            <w:szCs w:val="24"/>
+          </w:rPr>
+          <w:t>https://github.com/AnilThapa5/Gym-management-system</w:t>
+        </w:r>
+      </w:hyperlink>
+      <w:bookmarkStart w:id="26" w:name="_GoBack"/>
+      <w:bookmarkEnd w:id="26"/>
+    </w:p>
+    <w:p>
+      <w:pPr>
         <w:spacing w:before="0" w:beforeAutospacing="0" w:after="100" w:afterAutospacing="1"/>
         <w:ind w:right="0"/>
         <w:rPr>
@@ -9507,7 +9629,7 @@
                     </pic:cNvPicPr>
                   </pic:nvPicPr>
                   <pic:blipFill>
-                    <a:blip r:embed="rId16">
+                    <a:blip r:embed="rId17">
                       <a:extLst>
                         <a:ext uri="{28A0092B-C50C-407E-A947-70E740481C1C}">
                           <a14:useLocalDpi xmlns:a14="http://schemas.microsoft.com/office/drawing/2010/main" val="0"/>
@@ -9551,14 +9673,27 @@
       <w:r>
         <w:t xml:space="preserve">Figure </w:t>
       </w:r>
-      <w:fldSimple w:instr=" SEQ Figure \* ARABIC ">
-        <w:r>
-          <w:rPr>
-            <w:noProof/>
-          </w:rPr>
-          <w:t>8</w:t>
-        </w:r>
-      </w:fldSimple>
+      <w:r>
+        <w:fldChar w:fldCharType="begin"/>
+      </w:r>
+      <w:r>
+        <w:instrText xml:space="preserve"> SEQ Figure \* ARABIC </w:instrText>
+      </w:r>
+      <w:r>
+        <w:fldChar w:fldCharType="separate"/>
+      </w:r>
+      <w:r>
+        <w:rPr>
+          <w:noProof/>
+        </w:rPr>
+        <w:t>8</w:t>
+      </w:r>
+      <w:r>
+        <w:rPr>
+          <w:noProof/>
+        </w:rPr>
+        <w:fldChar w:fldCharType="end"/>
+      </w:r>
       <w:r>
         <w:t xml:space="preserve">:configuration tree of file </w:t>
       </w:r>
@@ -9607,7 +9742,7 @@
                     </pic:cNvPicPr>
                   </pic:nvPicPr>
                   <pic:blipFill>
-                    <a:blip r:embed="rId17">
+                    <a:blip r:embed="rId18">
                       <a:extLst>
                         <a:ext uri="{28A0092B-C50C-407E-A947-70E740481C1C}">
                           <a14:useLocalDpi xmlns:a14="http://schemas.microsoft.com/office/drawing/2010/main" val="0"/>
@@ -9651,14 +9786,27 @@
       <w:r>
         <w:t xml:space="preserve">Figure </w:t>
       </w:r>
-      <w:fldSimple w:instr=" SEQ Figure \* ARABIC ">
-        <w:r>
-          <w:rPr>
-            <w:noProof/>
-          </w:rPr>
-          <w:t>9</w:t>
-        </w:r>
-      </w:fldSimple>
+      <w:r>
+        <w:fldChar w:fldCharType="begin"/>
+      </w:r>
+      <w:r>
+        <w:instrText xml:space="preserve"> SEQ Figure \* ARABIC </w:instrText>
+      </w:r>
+      <w:r>
+        <w:fldChar w:fldCharType="separate"/>
+      </w:r>
+      <w:r>
+        <w:rPr>
+          <w:noProof/>
+        </w:rPr>
+        <w:t>9</w:t>
+      </w:r>
+      <w:r>
+        <w:rPr>
+          <w:noProof/>
+        </w:rPr>
+        <w:fldChar w:fldCharType="end"/>
+      </w:r>
       <w:r>
         <w:t>: file uploaded to git</w:t>
       </w:r>
@@ -9689,14 +9837,14 @@
       <w:pPr>
         <w:pStyle w:val="Heading1"/>
       </w:pPr>
-      <w:bookmarkStart w:id="26" w:name="_Toc5693880"/>
+      <w:bookmarkStart w:id="27" w:name="_Toc5693880"/>
       <w:r>
         <w:t xml:space="preserve">7. </w:t>
       </w:r>
       <w:r>
         <w:t>Conclusion</w:t>
       </w:r>
-      <w:bookmarkEnd w:id="26"/>
+      <w:bookmarkEnd w:id="27"/>
       <w:r>
         <w:t xml:space="preserve"> </w:t>
       </w:r>
@@ -9822,11 +9970,9 @@
           <w:szCs w:val="36"/>
         </w:rPr>
       </w:pPr>
-      <w:bookmarkStart w:id="27" w:name="_GoBack"/>
-      <w:bookmarkEnd w:id="27"/>
     </w:p>
     <w:sectPr>
-      <w:footerReference w:type="default" r:id="rId18"/>
+      <w:footerReference w:type="default" r:id="rId19"/>
       <w:pgSz w:w="11906" w:h="16838" w:code="9"/>
       <w:pgMar w:top="1440" w:right="1440" w:bottom="1440" w:left="1440" w:header="720" w:footer="720" w:gutter="0"/>
       <w:cols w:space="720"/>
@@ -11569,7 +11715,7 @@
 </file>
 
 <file path=customXml/itemProps1.xml><?xml version="1.0" encoding="utf-8"?>
-<ds:datastoreItem xmlns:ds="http://schemas.openxmlformats.org/officeDocument/2006/customXml" ds:itemID="{25EC1FA1-3B4F-4946-85A4-F81CB5254990}">
+<ds:datastoreItem xmlns:ds="http://schemas.openxmlformats.org/officeDocument/2006/customXml" ds:itemID="{1B0AA01B-8B90-4C4F-ADEC-CD7F29D08B3A}">
   <ds:schemaRefs>
     <ds:schemaRef ds:uri="http://schemas.openxmlformats.org/officeDocument/2006/bibliography"/>
   </ds:schemaRefs>

</xml_diff>